<commit_message>
Added experiences to CV
</commit_message>
<xml_diff>
--- a/CV.docx
+++ b/CV.docx
@@ -17,14 +17,14 @@
       <w:tblGrid>
         <w:gridCol w:w="567"/>
         <w:gridCol w:w="279"/>
-        <w:gridCol w:w="3391"/>
-        <w:gridCol w:w="6338"/>
+        <w:gridCol w:w="3392"/>
+        <w:gridCol w:w="6340"/>
         <w:gridCol w:w="426"/>
-        <w:gridCol w:w="641"/>
+        <w:gridCol w:w="638"/>
       </w:tblGrid>
       <w:tr>
         <w:trPr>
-          <w:trHeight w:val="600"/>
+          <w:trHeight w:val="112"/>
           <w:jc w:val="center"/>
         </w:trPr>
         <w:tc>
@@ -49,7 +49,7 @@
       </w:tr>
       <w:tr>
         <w:trPr>
-          <w:trHeight w:val="273"/>
+          <w:trHeight w:val="80"/>
           <w:jc w:val="center"/>
         </w:trPr>
         <w:tc>
@@ -135,7 +135,7 @@
       </w:tr>
       <w:tr>
         <w:trPr>
-          <w:trHeight w:val="1602"/>
+          <w:trHeight w:val="714"/>
           <w:jc w:val="center"/>
         </w:trPr>
         <w:tc>
@@ -334,7 +334,7 @@
       </w:tr>
       <w:tr>
         <w:trPr>
-          <w:trHeight w:val="605"/>
+          <w:trHeight w:val="151"/>
           <w:jc w:val="center"/>
         </w:trPr>
         <w:tc>
@@ -632,79 +632,79 @@
           <w:p>
             <w:pPr>
               <w:rPr>
-                <w:sz w:val="22"/>
-                <w:szCs w:val="22"/>
+                <w:sz w:val="24"/>
+                <w:szCs w:val="24"/>
               </w:rPr>
             </w:pPr>
             <w:r>
               <w:rPr>
                 <w:color w:val="000000" w:themeColor="text1"/>
-                <w:sz w:val="22"/>
-                <w:szCs w:val="22"/>
+                <w:sz w:val="24"/>
+                <w:szCs w:val="24"/>
               </w:rPr>
               <w:t xml:space="preserve">Enthusiastic and creative </w:t>
             </w:r>
             <w:r>
               <w:rPr>
                 <w:color w:val="000000" w:themeColor="text1"/>
-                <w:sz w:val="22"/>
-                <w:szCs w:val="22"/>
+                <w:sz w:val="24"/>
+                <w:szCs w:val="24"/>
               </w:rPr>
               <w:t>game developer</w:t>
             </w:r>
             <w:r>
               <w:rPr>
                 <w:color w:val="000000" w:themeColor="text1"/>
-                <w:sz w:val="22"/>
-                <w:szCs w:val="22"/>
+                <w:sz w:val="24"/>
+                <w:szCs w:val="24"/>
               </w:rPr>
               <w:t xml:space="preserve"> with an array of skills and experience. </w:t>
             </w:r>
             <w:r>
               <w:rPr>
                 <w:color w:val="000000" w:themeColor="text1"/>
-                <w:sz w:val="22"/>
-                <w:szCs w:val="22"/>
+                <w:sz w:val="24"/>
+                <w:szCs w:val="24"/>
               </w:rPr>
               <w:t>Strong knowledge of working with Unity and C#</w:t>
             </w:r>
             <w:r>
               <w:rPr>
                 <w:color w:val="000000" w:themeColor="text1"/>
-                <w:sz w:val="22"/>
-                <w:szCs w:val="22"/>
+                <w:sz w:val="24"/>
+                <w:szCs w:val="24"/>
               </w:rPr>
               <w:t>, as well as using source control software such as GitHub.</w:t>
             </w:r>
             <w:r>
               <w:rPr>
                 <w:color w:val="000000" w:themeColor="text1"/>
-                <w:sz w:val="22"/>
-                <w:szCs w:val="22"/>
+                <w:sz w:val="24"/>
+                <w:szCs w:val="24"/>
               </w:rPr>
               <w:t xml:space="preserve"> </w:t>
             </w:r>
             <w:r>
               <w:rPr>
                 <w:color w:val="000000" w:themeColor="text1"/>
-                <w:sz w:val="22"/>
-                <w:szCs w:val="22"/>
+                <w:sz w:val="24"/>
+                <w:szCs w:val="24"/>
               </w:rPr>
               <w:t>M</w:t>
             </w:r>
             <w:r>
               <w:rPr>
                 <w:color w:val="000000" w:themeColor="text1"/>
-                <w:sz w:val="22"/>
-                <w:szCs w:val="22"/>
+                <w:sz w:val="24"/>
+                <w:szCs w:val="24"/>
               </w:rPr>
               <w:t>oderate knowledge of Unreal and C++. Gained experience with 3D hard modelling and sculpting outside of university, primarily using Blender.</w:t>
             </w:r>
             <w:r>
               <w:rPr>
                 <w:color w:val="000000" w:themeColor="text1"/>
-                <w:sz w:val="22"/>
-                <w:szCs w:val="22"/>
+                <w:sz w:val="24"/>
+                <w:szCs w:val="24"/>
               </w:rPr>
               <w:t xml:space="preserve"> Aspiring to learn more about the industry and become more capable in specialist areas of game development.</w:t>
             </w:r>
@@ -1098,307 +1098,72 @@
             <w:pPr>
               <w:pStyle w:val="Heading2"/>
               <w:rPr>
+                <w:b/>
+                <w:bCs/>
+                <w:color w:val="000000" w:themeColor="text1"/>
                 <w:szCs w:val="28"/>
               </w:rPr>
             </w:pPr>
             <w:r>
               <w:rPr>
+                <w:b/>
+                <w:bCs/>
+                <w:color w:val="000000" w:themeColor="text1"/>
                 <w:szCs w:val="28"/>
               </w:rPr>
-              <w:t>GCSE | Gordano School</w:t>
+              <w:t>BSc (Hons) Degree | University of Gloucestershire</w:t>
             </w:r>
           </w:p>
           <w:p>
             <w:pPr>
               <w:pStyle w:val="Date"/>
               <w:rPr>
-                <w:sz w:val="22"/>
-                <w:szCs w:val="22"/>
+                <w:sz w:val="24"/>
+                <w:szCs w:val="24"/>
               </w:rPr>
             </w:pPr>
             <w:r>
               <w:rPr>
-                <w:sz w:val="22"/>
-                <w:szCs w:val="22"/>
-              </w:rPr>
-              <w:t>2014-201</w:t>
-            </w:r>
-            <w:r>
-              <w:rPr>
-                <w:sz w:val="22"/>
-                <w:szCs w:val="22"/>
-              </w:rPr>
-              <w:t>9</w:t>
+                <w:sz w:val="24"/>
+                <w:szCs w:val="24"/>
+              </w:rPr>
+              <w:t>2021-Present</w:t>
             </w:r>
           </w:p>
           <w:p>
             <w:pPr>
-              <w:pStyle w:val="Date"/>
-              <w:rPr>
-                <w:sz w:val="20"/>
-                <w:szCs w:val="20"/>
+              <w:pStyle w:val="Heading2"/>
+              <w:spacing w:line="240" w:lineRule="auto"/>
+              <w:rPr>
+                <w:sz w:val="24"/>
+                <w:szCs w:val="24"/>
               </w:rPr>
             </w:pPr>
             <w:r>
               <w:rPr>
-                <w:sz w:val="20"/>
-                <w:szCs w:val="20"/>
-              </w:rPr>
-              <w:t xml:space="preserve">Biology </w:t>
+                <w:color w:val="000000" w:themeColor="text1"/>
+                <w:sz w:val="24"/>
+                <w:szCs w:val="24"/>
+              </w:rPr>
+              <w:t xml:space="preserve">UBO – Worked as the project manager for a 2-4 player party game, developed in a team of 6 including students from different disciplines. The game was developed in Unity using industry standard systems for source control and task allocation (GitHub and Kanban boards) The team was invited to </w:t>
             </w:r>
+            <w:hyperlink r:id="rId11" w:history="1">
+              <w:r>
+                <w:rPr>
+                  <w:rStyle w:val="Hyperlink"/>
+                  <w:sz w:val="24"/>
+                  <w:szCs w:val="24"/>
+                </w:rPr>
+                <w:t>COMX</w:t>
+              </w:r>
+            </w:hyperlink>
             <w:r>
               <w:rPr>
-                <w:sz w:val="20"/>
-                <w:szCs w:val="20"/>
-              </w:rPr>
-              <w:t xml:space="preserve">- </w:t>
-            </w:r>
-            <w:r>
-              <w:rPr>
-                <w:sz w:val="20"/>
-                <w:szCs w:val="20"/>
-              </w:rPr>
-              <w:t>8</w:t>
-            </w:r>
-          </w:p>
-          <w:p>
-            <w:pPr>
-              <w:pStyle w:val="Date"/>
-              <w:rPr>
-                <w:sz w:val="20"/>
-                <w:szCs w:val="20"/>
-              </w:rPr>
-            </w:pPr>
-            <w:r>
-              <w:rPr>
-                <w:sz w:val="20"/>
-                <w:szCs w:val="20"/>
-              </w:rPr>
-              <w:t xml:space="preserve">Computer Science </w:t>
-            </w:r>
-            <w:r>
-              <w:rPr>
-                <w:sz w:val="20"/>
-                <w:szCs w:val="20"/>
-              </w:rPr>
-              <w:t xml:space="preserve">- </w:t>
-            </w:r>
-            <w:r>
-              <w:rPr>
-                <w:sz w:val="20"/>
-                <w:szCs w:val="20"/>
-              </w:rPr>
-              <w:t xml:space="preserve">7 </w:t>
-            </w:r>
-          </w:p>
-          <w:p>
-            <w:pPr>
-              <w:pStyle w:val="Date"/>
-              <w:rPr>
-                <w:sz w:val="20"/>
-                <w:szCs w:val="20"/>
-              </w:rPr>
-            </w:pPr>
-            <w:r>
-              <w:rPr>
-                <w:sz w:val="20"/>
-                <w:szCs w:val="20"/>
-              </w:rPr>
-              <w:t>Mathematics</w:t>
-            </w:r>
-            <w:r>
-              <w:rPr>
-                <w:sz w:val="20"/>
-                <w:szCs w:val="20"/>
-              </w:rPr>
-              <w:t xml:space="preserve"> -</w:t>
-            </w:r>
-            <w:r>
-              <w:rPr>
-                <w:sz w:val="20"/>
-                <w:szCs w:val="20"/>
-              </w:rPr>
-              <w:t xml:space="preserve"> 7</w:t>
-            </w:r>
-          </w:p>
-          <w:p>
-            <w:pPr>
-              <w:pStyle w:val="Date"/>
-              <w:rPr>
-                <w:sz w:val="20"/>
-                <w:szCs w:val="20"/>
-              </w:rPr>
-            </w:pPr>
-            <w:r>
-              <w:rPr>
-                <w:sz w:val="20"/>
-                <w:szCs w:val="20"/>
-              </w:rPr>
-              <w:t xml:space="preserve">Physics </w:t>
-            </w:r>
-            <w:r>
-              <w:rPr>
-                <w:sz w:val="20"/>
-                <w:szCs w:val="20"/>
-              </w:rPr>
-              <w:t xml:space="preserve">- </w:t>
-            </w:r>
-            <w:r>
-              <w:rPr>
-                <w:sz w:val="20"/>
-                <w:szCs w:val="20"/>
-              </w:rPr>
-              <w:t>7</w:t>
-            </w:r>
-          </w:p>
-          <w:p>
-            <w:pPr>
-              <w:pStyle w:val="Date"/>
-              <w:rPr>
-                <w:sz w:val="20"/>
-                <w:szCs w:val="20"/>
-              </w:rPr>
-            </w:pPr>
-            <w:r>
-              <w:rPr>
-                <w:sz w:val="20"/>
-                <w:szCs w:val="20"/>
-              </w:rPr>
-              <w:t>Design Technology</w:t>
-            </w:r>
-            <w:r>
-              <w:rPr>
-                <w:sz w:val="20"/>
-                <w:szCs w:val="20"/>
-              </w:rPr>
-              <w:t xml:space="preserve"> -</w:t>
-            </w:r>
-            <w:r>
-              <w:rPr>
-                <w:sz w:val="20"/>
-                <w:szCs w:val="20"/>
-              </w:rPr>
-              <w:t xml:space="preserve"> 7</w:t>
-            </w:r>
-          </w:p>
-          <w:p>
-            <w:pPr>
-              <w:pStyle w:val="Date"/>
-              <w:rPr>
-                <w:sz w:val="20"/>
-                <w:szCs w:val="20"/>
-              </w:rPr>
-            </w:pPr>
-            <w:r>
-              <w:rPr>
-                <w:sz w:val="20"/>
-                <w:szCs w:val="20"/>
-              </w:rPr>
-              <w:t>English Language</w:t>
-            </w:r>
-            <w:r>
-              <w:rPr>
-                <w:sz w:val="20"/>
-                <w:szCs w:val="20"/>
-              </w:rPr>
-              <w:t xml:space="preserve"> -</w:t>
-            </w:r>
-            <w:r>
-              <w:rPr>
-                <w:sz w:val="20"/>
-                <w:szCs w:val="20"/>
-              </w:rPr>
-              <w:t xml:space="preserve"> 7 </w:t>
-            </w:r>
-          </w:p>
-          <w:p>
-            <w:pPr>
-              <w:pStyle w:val="Date"/>
-              <w:rPr>
-                <w:sz w:val="20"/>
-                <w:szCs w:val="20"/>
-              </w:rPr>
-            </w:pPr>
-            <w:r>
-              <w:rPr>
-                <w:sz w:val="20"/>
-                <w:szCs w:val="20"/>
-              </w:rPr>
-              <w:t xml:space="preserve">Chemistry </w:t>
-            </w:r>
-            <w:r>
-              <w:rPr>
-                <w:sz w:val="20"/>
-                <w:szCs w:val="20"/>
-              </w:rPr>
-              <w:t xml:space="preserve">- </w:t>
-            </w:r>
-            <w:r>
-              <w:rPr>
-                <w:sz w:val="20"/>
-                <w:szCs w:val="20"/>
-              </w:rPr>
-              <w:t>6</w:t>
-            </w:r>
-          </w:p>
-          <w:p>
-            <w:pPr>
-              <w:pStyle w:val="Date"/>
-              <w:rPr>
-                <w:sz w:val="20"/>
-                <w:szCs w:val="20"/>
-              </w:rPr>
-            </w:pPr>
-            <w:r>
-              <w:rPr>
-                <w:sz w:val="20"/>
-                <w:szCs w:val="20"/>
-              </w:rPr>
-              <w:t xml:space="preserve">Geography </w:t>
-            </w:r>
-            <w:r>
-              <w:rPr>
-                <w:sz w:val="20"/>
-                <w:szCs w:val="20"/>
-              </w:rPr>
-              <w:t xml:space="preserve">- </w:t>
-            </w:r>
-            <w:r>
-              <w:rPr>
-                <w:sz w:val="20"/>
-                <w:szCs w:val="20"/>
-              </w:rPr>
-              <w:t>6</w:t>
-            </w:r>
-          </w:p>
-          <w:p>
-            <w:pPr>
-              <w:pStyle w:val="Date"/>
-              <w:rPr>
-                <w:sz w:val="20"/>
-                <w:szCs w:val="20"/>
-              </w:rPr>
-            </w:pPr>
-            <w:r>
-              <w:rPr>
-                <w:sz w:val="20"/>
-                <w:szCs w:val="20"/>
-              </w:rPr>
-              <w:t xml:space="preserve">English Literature </w:t>
-            </w:r>
-            <w:r>
-              <w:rPr>
-                <w:sz w:val="20"/>
-                <w:szCs w:val="20"/>
-              </w:rPr>
-              <w:t xml:space="preserve">- </w:t>
-            </w:r>
-            <w:r>
-              <w:rPr>
-                <w:sz w:val="20"/>
-                <w:szCs w:val="20"/>
-              </w:rPr>
-              <w:t>5</w:t>
+                <w:color w:val="000000" w:themeColor="text1"/>
+                <w:sz w:val="24"/>
+                <w:szCs w:val="24"/>
+              </w:rPr>
+              <w:t xml:space="preserve"> for this project.</w:t>
             </w:r>
           </w:p>
           <w:p>
@@ -1475,11 +1240,15 @@
             <w:pPr>
               <w:pStyle w:val="Heading2"/>
               <w:rPr>
+                <w:b/>
+                <w:bCs/>
                 <w:szCs w:val="28"/>
               </w:rPr>
             </w:pPr>
             <w:r>
               <w:rPr>
+                <w:b/>
+                <w:bCs/>
                 <w:szCs w:val="28"/>
               </w:rPr>
               <w:t>A Levels | Gordano School</w:t>
@@ -1506,15 +1275,15 @@
               <w:spacing w:line="240" w:lineRule="auto"/>
               <w:rPr>
                 <w:color w:val="000000" w:themeColor="text1"/>
-                <w:sz w:val="20"/>
-                <w:szCs w:val="20"/>
+                <w:sz w:val="24"/>
+                <w:szCs w:val="24"/>
               </w:rPr>
             </w:pPr>
             <w:r>
               <w:rPr>
                 <w:color w:val="000000" w:themeColor="text1"/>
-                <w:sz w:val="20"/>
-                <w:szCs w:val="20"/>
+                <w:sz w:val="24"/>
+                <w:szCs w:val="24"/>
               </w:rPr>
               <w:t>Cambridge Technical in IT – Distinction*</w:t>
             </w:r>
@@ -1524,15 +1293,15 @@
               <w:spacing w:line="240" w:lineRule="auto"/>
               <w:rPr>
                 <w:color w:val="000000" w:themeColor="text1"/>
-                <w:sz w:val="20"/>
-                <w:szCs w:val="20"/>
+                <w:sz w:val="24"/>
+                <w:szCs w:val="24"/>
               </w:rPr>
             </w:pPr>
             <w:r>
               <w:rPr>
                 <w:color w:val="000000" w:themeColor="text1"/>
-                <w:sz w:val="20"/>
-                <w:szCs w:val="20"/>
+                <w:sz w:val="24"/>
+                <w:szCs w:val="24"/>
               </w:rPr>
               <w:t>Biology – B</w:t>
             </w:r>
@@ -1542,15 +1311,15 @@
               <w:spacing w:line="240" w:lineRule="auto"/>
               <w:rPr>
                 <w:color w:val="000000" w:themeColor="text1"/>
-                <w:sz w:val="20"/>
-                <w:szCs w:val="20"/>
+                <w:sz w:val="24"/>
+                <w:szCs w:val="24"/>
               </w:rPr>
             </w:pPr>
             <w:r>
               <w:rPr>
                 <w:color w:val="000000" w:themeColor="text1"/>
-                <w:sz w:val="20"/>
-                <w:szCs w:val="20"/>
+                <w:sz w:val="24"/>
+                <w:szCs w:val="24"/>
               </w:rPr>
               <w:t>Physics - D</w:t>
             </w:r>
@@ -1559,36 +1328,43 @@
             <w:pPr>
               <w:pStyle w:val="Heading2"/>
               <w:rPr>
+                <w:b/>
+                <w:bCs/>
                 <w:szCs w:val="28"/>
               </w:rPr>
             </w:pPr>
             <w:r>
               <w:rPr>
+                <w:b/>
+                <w:bCs/>
                 <w:szCs w:val="28"/>
               </w:rPr>
-              <w:t>BSc (Hons) Degree | University of Gloucestershire</w:t>
+              <w:t>GCSE | Gordano School</w:t>
             </w:r>
           </w:p>
           <w:p>
             <w:pPr>
-              <w:pStyle w:val="Date"/>
-              <w:rPr>
+              <w:rPr>
+                <w:color w:val="000000" w:themeColor="text1"/>
                 <w:sz w:val="22"/>
                 <w:szCs w:val="22"/>
               </w:rPr>
             </w:pPr>
             <w:r>
               <w:rPr>
+                <w:color w:val="000000" w:themeColor="text1"/>
                 <w:sz w:val="22"/>
                 <w:szCs w:val="22"/>
               </w:rPr>
-              <w:t>2021-Present</w:t>
+              <w:t>2014-2019</w:t>
             </w:r>
           </w:p>
           <w:p>
             <w:pPr>
               <w:rPr>
                 <w:color w:val="000000" w:themeColor="text1"/>
+                <w:sz w:val="22"/>
+                <w:szCs w:val="22"/>
               </w:rPr>
             </w:pPr>
             <w:r>
@@ -1597,25 +1373,7 @@
                 <w:sz w:val="22"/>
                 <w:szCs w:val="22"/>
               </w:rPr>
-              <w:t xml:space="preserve">UBO – Worked as the project manager for a 2-4 player party game, developed in a team of 6 including students from different disciplines. The game was developed in Unity using industry standard systems for source control and task allocation (GitHub and Kanban boards) The team was invited to </w:t>
-            </w:r>
-            <w:hyperlink r:id="rId11" w:history="1">
-              <w:r>
-                <w:rPr>
-                  <w:rStyle w:val="Hyperlink"/>
-                  <w:sz w:val="22"/>
-                  <w:szCs w:val="22"/>
-                </w:rPr>
-                <w:t>COMX</w:t>
-              </w:r>
-            </w:hyperlink>
-            <w:r>
-              <w:rPr>
-                <w:color w:val="000000" w:themeColor="text1"/>
-                <w:sz w:val="22"/>
-                <w:szCs w:val="22"/>
-              </w:rPr>
-              <w:t xml:space="preserve"> for this project.</w:t>
+              <w:t>I attained 9 GCSEs with an average grade of a 7 (A).</w:t>
             </w:r>
           </w:p>
         </w:tc>
@@ -1653,6 +1411,33 @@
               <w:t>EXPERIENCE</w:t>
             </w:r>
           </w:p>
+          <w:p>
+            <w:pPr>
+              <w:spacing w:line="240" w:lineRule="auto"/>
+              <w:ind w:left="360" w:hanging="360"/>
+              <w:rPr>
+                <w:color w:val="000000" w:themeColor="text1"/>
+                <w:sz w:val="24"/>
+                <w:szCs w:val="24"/>
+              </w:rPr>
+            </w:pPr>
+            <w:r>
+              <w:rPr>
+                <w:color w:val="000000" w:themeColor="text1"/>
+                <w:sz w:val="24"/>
+                <w:szCs w:val="24"/>
+              </w:rPr>
+              <w:t xml:space="preserve">       </w:t>
+            </w:r>
+            <w:r>
+              <w:rPr>
+                <w:color w:val="000000" w:themeColor="text1"/>
+                <w:sz w:val="24"/>
+                <w:szCs w:val="24"/>
+              </w:rPr>
+              <w:t>I have spent my whole life actively engaged in one game or software centric community or another, for example creating maps for C&amp;C Generals, participating in game jams, or making mods for games such as Skyrim.</w:t>
+            </w:r>
+          </w:p>
         </w:tc>
         <w:tc>
           <w:tcPr>
@@ -1966,6 +1751,119 @@
     </w:lvl>
   </w:abstractNum>
   <w:abstractNum w:abstractNumId="2" w15:restartNumberingAfterBreak="0">
+    <w:nsid w:val="61A53E4A"/>
+    <w:multiLevelType w:val="hybridMultilevel"/>
+    <w:tmpl w:val="D5FCC654"/>
+    <w:lvl w:ilvl="0" w:tplc="08090001">
+      <w:start w:val="1"/>
+      <w:numFmt w:val="bullet"/>
+      <w:lvlText w:val=""/>
+      <w:lvlJc w:val="left"/>
+      <w:pPr>
+        <w:ind w:left="720" w:hanging="360"/>
+      </w:pPr>
+      <w:rPr>
+        <w:rFonts w:ascii="Symbol" w:hAnsi="Symbol" w:hint="default"/>
+      </w:rPr>
+    </w:lvl>
+    <w:lvl w:ilvl="1" w:tplc="08090003" w:tentative="1">
+      <w:start w:val="1"/>
+      <w:numFmt w:val="bullet"/>
+      <w:lvlText w:val="o"/>
+      <w:lvlJc w:val="left"/>
+      <w:pPr>
+        <w:ind w:left="1440" w:hanging="360"/>
+      </w:pPr>
+      <w:rPr>
+        <w:rFonts w:ascii="Courier New" w:hAnsi="Courier New" w:cs="Courier New" w:hint="default"/>
+      </w:rPr>
+    </w:lvl>
+    <w:lvl w:ilvl="2" w:tplc="08090005" w:tentative="1">
+      <w:start w:val="1"/>
+      <w:numFmt w:val="bullet"/>
+      <w:lvlText w:val=""/>
+      <w:lvlJc w:val="left"/>
+      <w:pPr>
+        <w:ind w:left="2160" w:hanging="360"/>
+      </w:pPr>
+      <w:rPr>
+        <w:rFonts w:ascii="Wingdings" w:hAnsi="Wingdings" w:hint="default"/>
+      </w:rPr>
+    </w:lvl>
+    <w:lvl w:ilvl="3" w:tplc="08090001" w:tentative="1">
+      <w:start w:val="1"/>
+      <w:numFmt w:val="bullet"/>
+      <w:lvlText w:val=""/>
+      <w:lvlJc w:val="left"/>
+      <w:pPr>
+        <w:ind w:left="2880" w:hanging="360"/>
+      </w:pPr>
+      <w:rPr>
+        <w:rFonts w:ascii="Symbol" w:hAnsi="Symbol" w:hint="default"/>
+      </w:rPr>
+    </w:lvl>
+    <w:lvl w:ilvl="4" w:tplc="08090003" w:tentative="1">
+      <w:start w:val="1"/>
+      <w:numFmt w:val="bullet"/>
+      <w:lvlText w:val="o"/>
+      <w:lvlJc w:val="left"/>
+      <w:pPr>
+        <w:ind w:left="3600" w:hanging="360"/>
+      </w:pPr>
+      <w:rPr>
+        <w:rFonts w:ascii="Courier New" w:hAnsi="Courier New" w:cs="Courier New" w:hint="default"/>
+      </w:rPr>
+    </w:lvl>
+    <w:lvl w:ilvl="5" w:tplc="08090005" w:tentative="1">
+      <w:start w:val="1"/>
+      <w:numFmt w:val="bullet"/>
+      <w:lvlText w:val=""/>
+      <w:lvlJc w:val="left"/>
+      <w:pPr>
+        <w:ind w:left="4320" w:hanging="360"/>
+      </w:pPr>
+      <w:rPr>
+        <w:rFonts w:ascii="Wingdings" w:hAnsi="Wingdings" w:hint="default"/>
+      </w:rPr>
+    </w:lvl>
+    <w:lvl w:ilvl="6" w:tplc="08090001" w:tentative="1">
+      <w:start w:val="1"/>
+      <w:numFmt w:val="bullet"/>
+      <w:lvlText w:val=""/>
+      <w:lvlJc w:val="left"/>
+      <w:pPr>
+        <w:ind w:left="5040" w:hanging="360"/>
+      </w:pPr>
+      <w:rPr>
+        <w:rFonts w:ascii="Symbol" w:hAnsi="Symbol" w:hint="default"/>
+      </w:rPr>
+    </w:lvl>
+    <w:lvl w:ilvl="7" w:tplc="08090003" w:tentative="1">
+      <w:start w:val="1"/>
+      <w:numFmt w:val="bullet"/>
+      <w:lvlText w:val="o"/>
+      <w:lvlJc w:val="left"/>
+      <w:pPr>
+        <w:ind w:left="5760" w:hanging="360"/>
+      </w:pPr>
+      <w:rPr>
+        <w:rFonts w:ascii="Courier New" w:hAnsi="Courier New" w:cs="Courier New" w:hint="default"/>
+      </w:rPr>
+    </w:lvl>
+    <w:lvl w:ilvl="8" w:tplc="08090005" w:tentative="1">
+      <w:start w:val="1"/>
+      <w:numFmt w:val="bullet"/>
+      <w:lvlText w:val=""/>
+      <w:lvlJc w:val="left"/>
+      <w:pPr>
+        <w:ind w:left="6480" w:hanging="360"/>
+      </w:pPr>
+      <w:rPr>
+        <w:rFonts w:ascii="Wingdings" w:hAnsi="Wingdings" w:hint="default"/>
+      </w:rPr>
+    </w:lvl>
+  </w:abstractNum>
+  <w:abstractNum w:abstractNumId="3" w15:restartNumberingAfterBreak="0">
     <w:nsid w:val="6AB91391"/>
     <w:multiLevelType w:val="hybridMultilevel"/>
     <w:tmpl w:val="C1E0269E"/>
@@ -2078,7 +1976,7 @@
       </w:rPr>
     </w:lvl>
   </w:abstractNum>
-  <w:abstractNum w:abstractNumId="3" w15:restartNumberingAfterBreak="0">
+  <w:abstractNum w:abstractNumId="4" w15:restartNumberingAfterBreak="0">
     <w:nsid w:val="73420BF0"/>
     <w:multiLevelType w:val="hybridMultilevel"/>
     <w:tmpl w:val="3B8A89C0"/>
@@ -2185,6 +2083,119 @@
       <w:lvlJc w:val="left"/>
       <w:pPr>
         <w:ind w:left="6120" w:hanging="360"/>
+      </w:pPr>
+      <w:rPr>
+        <w:rFonts w:ascii="Wingdings" w:hAnsi="Wingdings" w:hint="default"/>
+      </w:rPr>
+    </w:lvl>
+  </w:abstractNum>
+  <w:abstractNum w:abstractNumId="5" w15:restartNumberingAfterBreak="0">
+    <w:nsid w:val="758A0AF7"/>
+    <w:multiLevelType w:val="hybridMultilevel"/>
+    <w:tmpl w:val="9DD0E332"/>
+    <w:lvl w:ilvl="0" w:tplc="08090001">
+      <w:start w:val="1"/>
+      <w:numFmt w:val="bullet"/>
+      <w:lvlText w:val=""/>
+      <w:lvlJc w:val="left"/>
+      <w:pPr>
+        <w:ind w:left="1440" w:hanging="360"/>
+      </w:pPr>
+      <w:rPr>
+        <w:rFonts w:ascii="Symbol" w:hAnsi="Symbol" w:hint="default"/>
+      </w:rPr>
+    </w:lvl>
+    <w:lvl w:ilvl="1" w:tplc="08090003" w:tentative="1">
+      <w:start w:val="1"/>
+      <w:numFmt w:val="bullet"/>
+      <w:lvlText w:val="o"/>
+      <w:lvlJc w:val="left"/>
+      <w:pPr>
+        <w:ind w:left="2160" w:hanging="360"/>
+      </w:pPr>
+      <w:rPr>
+        <w:rFonts w:ascii="Courier New" w:hAnsi="Courier New" w:cs="Courier New" w:hint="default"/>
+      </w:rPr>
+    </w:lvl>
+    <w:lvl w:ilvl="2" w:tplc="08090005" w:tentative="1">
+      <w:start w:val="1"/>
+      <w:numFmt w:val="bullet"/>
+      <w:lvlText w:val=""/>
+      <w:lvlJc w:val="left"/>
+      <w:pPr>
+        <w:ind w:left="2880" w:hanging="360"/>
+      </w:pPr>
+      <w:rPr>
+        <w:rFonts w:ascii="Wingdings" w:hAnsi="Wingdings" w:hint="default"/>
+      </w:rPr>
+    </w:lvl>
+    <w:lvl w:ilvl="3" w:tplc="08090001" w:tentative="1">
+      <w:start w:val="1"/>
+      <w:numFmt w:val="bullet"/>
+      <w:lvlText w:val=""/>
+      <w:lvlJc w:val="left"/>
+      <w:pPr>
+        <w:ind w:left="3600" w:hanging="360"/>
+      </w:pPr>
+      <w:rPr>
+        <w:rFonts w:ascii="Symbol" w:hAnsi="Symbol" w:hint="default"/>
+      </w:rPr>
+    </w:lvl>
+    <w:lvl w:ilvl="4" w:tplc="08090003" w:tentative="1">
+      <w:start w:val="1"/>
+      <w:numFmt w:val="bullet"/>
+      <w:lvlText w:val="o"/>
+      <w:lvlJc w:val="left"/>
+      <w:pPr>
+        <w:ind w:left="4320" w:hanging="360"/>
+      </w:pPr>
+      <w:rPr>
+        <w:rFonts w:ascii="Courier New" w:hAnsi="Courier New" w:cs="Courier New" w:hint="default"/>
+      </w:rPr>
+    </w:lvl>
+    <w:lvl w:ilvl="5" w:tplc="08090005" w:tentative="1">
+      <w:start w:val="1"/>
+      <w:numFmt w:val="bullet"/>
+      <w:lvlText w:val=""/>
+      <w:lvlJc w:val="left"/>
+      <w:pPr>
+        <w:ind w:left="5040" w:hanging="360"/>
+      </w:pPr>
+      <w:rPr>
+        <w:rFonts w:ascii="Wingdings" w:hAnsi="Wingdings" w:hint="default"/>
+      </w:rPr>
+    </w:lvl>
+    <w:lvl w:ilvl="6" w:tplc="08090001" w:tentative="1">
+      <w:start w:val="1"/>
+      <w:numFmt w:val="bullet"/>
+      <w:lvlText w:val=""/>
+      <w:lvlJc w:val="left"/>
+      <w:pPr>
+        <w:ind w:left="5760" w:hanging="360"/>
+      </w:pPr>
+      <w:rPr>
+        <w:rFonts w:ascii="Symbol" w:hAnsi="Symbol" w:hint="default"/>
+      </w:rPr>
+    </w:lvl>
+    <w:lvl w:ilvl="7" w:tplc="08090003" w:tentative="1">
+      <w:start w:val="1"/>
+      <w:numFmt w:val="bullet"/>
+      <w:lvlText w:val="o"/>
+      <w:lvlJc w:val="left"/>
+      <w:pPr>
+        <w:ind w:left="6480" w:hanging="360"/>
+      </w:pPr>
+      <w:rPr>
+        <w:rFonts w:ascii="Courier New" w:hAnsi="Courier New" w:cs="Courier New" w:hint="default"/>
+      </w:rPr>
+    </w:lvl>
+    <w:lvl w:ilvl="8" w:tplc="08090005" w:tentative="1">
+      <w:start w:val="1"/>
+      <w:numFmt w:val="bullet"/>
+      <w:lvlText w:val=""/>
+      <w:lvlJc w:val="left"/>
+      <w:pPr>
+        <w:ind w:left="7200" w:hanging="360"/>
       </w:pPr>
       <w:rPr>
         <w:rFonts w:ascii="Wingdings" w:hAnsi="Wingdings" w:hint="default"/>
@@ -2195,13 +2206,19 @@
     <w:abstractNumId w:val="1"/>
   </w:num>
   <w:num w:numId="2" w16cid:durableId="630938112">
-    <w:abstractNumId w:val="2"/>
+    <w:abstractNumId w:val="3"/>
   </w:num>
   <w:num w:numId="3" w16cid:durableId="9332837">
     <w:abstractNumId w:val="0"/>
   </w:num>
   <w:num w:numId="4" w16cid:durableId="943877584">
-    <w:abstractNumId w:val="3"/>
+    <w:abstractNumId w:val="4"/>
+  </w:num>
+  <w:num w:numId="5" w16cid:durableId="566571256">
+    <w:abstractNumId w:val="2"/>
+  </w:num>
+  <w:num w:numId="6" w16cid:durableId="681470685">
+    <w:abstractNumId w:val="5"/>
   </w:num>
 </w:numbering>
 </file>
@@ -3465,6 +3482,7 @@
     <w:rsid w:val="006805EF"/>
     <w:rsid w:val="00807B33"/>
     <w:rsid w:val="00A41ACF"/>
+    <w:rsid w:val="00BA1499"/>
   </w:rsids>
   <m:mathPr>
     <m:mathFont m:val="Cambria Math"/>

</xml_diff>